<commit_message>
rapport fini sans relecture
</commit_message>
<xml_diff>
--- a/rapport.docx
+++ b/rapport.docx
@@ -49,6 +49,9 @@
         <w:jc w:val="center"/>
       </w:pPr>
       <w:r>
+        <w:rPr>
+          <w:noProof/>
+        </w:rPr>
         <w:drawing>
           <wp:inline distT="0" distB="0" distL="0" distR="0" wp14:anchorId="1F2B2FA3" wp14:editId="0F9321C7">
             <wp:extent cx="3505200" cy="3505200"/>
@@ -136,6 +139,13 @@
     <w:p/>
     <w:sdt>
       <w:sdtPr>
+        <w:rPr>
+          <w:rFonts w:asciiTheme="minorHAnsi" w:eastAsiaTheme="minorHAnsi" w:hAnsiTheme="minorHAnsi" w:cstheme="minorBidi"/>
+          <w:color w:val="auto"/>
+          <w:sz w:val="22"/>
+          <w:szCs w:val="22"/>
+          <w:lang w:eastAsia="en-US"/>
+        </w:rPr>
         <w:id w:val="-1409840934"/>
         <w:docPartObj>
           <w:docPartGallery w:val="Table of Contents"/>
@@ -144,13 +154,8 @@
       </w:sdtPr>
       <w:sdtEndPr>
         <w:rPr>
-          <w:rFonts w:asciiTheme="minorHAnsi" w:eastAsiaTheme="minorHAnsi" w:hAnsiTheme="minorHAnsi" w:cstheme="minorBidi"/>
           <w:b/>
           <w:bCs/>
-          <w:color w:val="auto"/>
-          <w:sz w:val="22"/>
-          <w:szCs w:val="22"/>
-          <w:lang w:eastAsia="en-US"/>
         </w:rPr>
       </w:sdtEndPr>
       <w:sdtContent>
@@ -1265,10 +1270,7 @@
     <w:p>
       <w:r>
         <w:tab/>
-        <w:t xml:space="preserve">Ce premier </w:t>
-      </w:r>
-      <w:r>
-        <w:t>algorithme</w:t>
+        <w:t>Ce premier algorithme</w:t>
       </w:r>
       <w:r>
         <w:t xml:space="preserve"> n’est pas un algorithme de résolution mais il va nous permettre de vérifier que tous les bâtiments sont bien reliés à la mairie. </w:t>
@@ -1314,7 +1316,13 @@
         <w:t xml:space="preserve"> nous allons</w:t>
       </w:r>
       <w:r>
-        <w:t xml:space="preserve"> itérer sur toutes les cases de notre matrice. Dés qu’une case sera marquée comme vide </w:t>
+        <w:t xml:space="preserve"> itérer sur toutes les cases de notre matrice. </w:t>
+      </w:r>
+      <w:r>
+        <w:t>Dès</w:t>
+      </w:r>
+      <w:r>
+        <w:t xml:space="preserve"> qu’une case sera marquée comme vide </w:t>
       </w:r>
       <w:r>
         <w:rPr>
@@ -1353,13 +1361,7 @@
         <w:rPr>
           <w:shd w:val="clear" w:color="auto" w:fill="E8F2FE"/>
         </w:rPr>
-        <w:t>] == 0</w:t>
-      </w:r>
-      <w:r>
-        <w:rPr>
-          <w:shd w:val="clear" w:color="auto" w:fill="E8F2FE"/>
-        </w:rPr>
-        <w:t xml:space="preserve">, </w:t>
+        <w:t xml:space="preserve">] == 0, </w:t>
       </w:r>
       <w:r>
         <w:t xml:space="preserve">nous allons essayer de </w:t>
@@ -1546,13 +1548,7 @@
         <w:rPr>
           <w:shd w:val="clear" w:color="auto" w:fill="E8F2FE"/>
         </w:rPr>
-        <w:t>))</w:t>
-      </w:r>
-      <w:r>
-        <w:rPr>
-          <w:shd w:val="clear" w:color="auto" w:fill="E8F2FE"/>
-        </w:rPr>
-        <w:t> :</w:t>
+        <w:t>)) :</w:t>
       </w:r>
       <w:r>
         <w:t>a</w:t>
@@ -1652,17 +1648,7 @@
           <w:szCs w:val="20"/>
           <w:shd w:val="clear" w:color="auto" w:fill="E8F2FE"/>
         </w:rPr>
-        <w:t>))</w:t>
-      </w:r>
-      <w:r>
-        <w:rPr>
-          <w:rFonts w:ascii="Consolas" w:hAnsi="Consolas" w:cs="Consolas"/>
-          <w:color w:val="000000"/>
-          <w:sz w:val="20"/>
-          <w:szCs w:val="20"/>
-          <w:shd w:val="clear" w:color="auto" w:fill="E8F2FE"/>
-        </w:rPr>
-        <w:t xml:space="preserve"> </w:t>
+        <w:t xml:space="preserve">)) </w:t>
       </w:r>
       <w:r>
         <w:t>et fin</w:t>
@@ -1755,21 +1741,734 @@
       <w:r>
         <w:tab/>
       </w:r>
-      <w:bookmarkStart w:id="10" w:name="_Toc69648199"/>
-      <w:r>
-        <w:t>B – les résultats du best glouton</w:t>
-      </w:r>
-      <w:bookmarkEnd w:id="10"/>
-    </w:p>
+    </w:p>
+    <w:tbl>
+      <w:tblPr>
+        <w:tblStyle w:val="Grilledutableau"/>
+        <w:tblW w:w="10632" w:type="dxa"/>
+        <w:tblInd w:w="-856" w:type="dxa"/>
+        <w:tblLook w:val="04A0" w:firstRow="1" w:lastRow="0" w:firstColumn="1" w:lastColumn="0" w:noHBand="0" w:noVBand="1"/>
+      </w:tblPr>
+      <w:tblGrid>
+        <w:gridCol w:w="2160"/>
+        <w:gridCol w:w="1011"/>
+        <w:gridCol w:w="851"/>
+        <w:gridCol w:w="1077"/>
+        <w:gridCol w:w="1171"/>
+        <w:gridCol w:w="1160"/>
+        <w:gridCol w:w="1017"/>
+        <w:gridCol w:w="2185"/>
+      </w:tblGrid>
+      <w:tr>
+        <w:trPr>
+          <w:trHeight w:val="300"/>
+        </w:trPr>
+        <w:tc>
+          <w:tcPr>
+            <w:tcW w:w="2160" w:type="dxa"/>
+            <w:noWrap/>
+            <w:hideMark/>
+          </w:tcPr>
+          <w:p>
+            <w:r>
+              <w:t>Tri</w:t>
+            </w:r>
+            <w:r>
+              <w:t>=none</w:t>
+            </w:r>
+          </w:p>
+        </w:tc>
+        <w:tc>
+          <w:tcPr>
+            <w:tcW w:w="1011" w:type="dxa"/>
+            <w:noWrap/>
+            <w:hideMark/>
+          </w:tcPr>
+          <w:p>
+            <w:r>
+              <w:t>Test</w:t>
+            </w:r>
+            <w:r>
+              <w:t xml:space="preserve"> 1</w:t>
+            </w:r>
+          </w:p>
+        </w:tc>
+        <w:tc>
+          <w:tcPr>
+            <w:tcW w:w="851" w:type="dxa"/>
+            <w:noWrap/>
+            <w:hideMark/>
+          </w:tcPr>
+          <w:p>
+            <w:r>
+              <w:t>Test</w:t>
+            </w:r>
+            <w:r>
+              <w:t xml:space="preserve"> 2</w:t>
+            </w:r>
+          </w:p>
+        </w:tc>
+        <w:tc>
+          <w:tcPr>
+            <w:tcW w:w="1077" w:type="dxa"/>
+            <w:noWrap/>
+            <w:hideMark/>
+          </w:tcPr>
+          <w:p>
+            <w:r>
+              <w:t>Test</w:t>
+            </w:r>
+            <w:r>
+              <w:t xml:space="preserve"> 3</w:t>
+            </w:r>
+          </w:p>
+        </w:tc>
+        <w:tc>
+          <w:tcPr>
+            <w:tcW w:w="1171" w:type="dxa"/>
+            <w:noWrap/>
+            <w:hideMark/>
+          </w:tcPr>
+          <w:p>
+            <w:r>
+              <w:t>Test</w:t>
+            </w:r>
+            <w:r>
+              <w:t xml:space="preserve"> 4</w:t>
+            </w:r>
+          </w:p>
+        </w:tc>
+        <w:tc>
+          <w:tcPr>
+            <w:tcW w:w="1160" w:type="dxa"/>
+            <w:noWrap/>
+            <w:hideMark/>
+          </w:tcPr>
+          <w:p>
+            <w:r>
+              <w:t>Test</w:t>
+            </w:r>
+            <w:r>
+              <w:t xml:space="preserve"> 5</w:t>
+            </w:r>
+          </w:p>
+        </w:tc>
+        <w:tc>
+          <w:tcPr>
+            <w:tcW w:w="1017" w:type="dxa"/>
+            <w:noWrap/>
+            <w:hideMark/>
+          </w:tcPr>
+          <w:p>
+            <w:r>
+              <w:t>av.</w:t>
+            </w:r>
+          </w:p>
+        </w:tc>
+        <w:tc>
+          <w:tcPr>
+            <w:tcW w:w="2185" w:type="dxa"/>
+            <w:noWrap/>
+            <w:hideMark/>
+          </w:tcPr>
+          <w:p>
+            <w:r>
+              <w:t>Best Glouton</w:t>
+            </w:r>
+          </w:p>
+        </w:tc>
+      </w:tr>
+      <w:tr>
+        <w:trPr>
+          <w:trHeight w:val="300"/>
+        </w:trPr>
+        <w:tc>
+          <w:tcPr>
+            <w:tcW w:w="2160" w:type="dxa"/>
+            <w:noWrap/>
+            <w:hideMark/>
+          </w:tcPr>
+          <w:p>
+            <w:r>
+              <w:t>Instance</w:t>
+            </w:r>
+            <w:r>
+              <w:t xml:space="preserve"> 1</w:t>
+            </w:r>
+            <w:r>
+              <w:t xml:space="preserve"> max 251</w:t>
+            </w:r>
+          </w:p>
+        </w:tc>
+        <w:tc>
+          <w:tcPr>
+            <w:tcW w:w="1011" w:type="dxa"/>
+            <w:noWrap/>
+            <w:hideMark/>
+          </w:tcPr>
+          <w:p>
+            <w:r>
+              <w:t>231</w:t>
+            </w:r>
+          </w:p>
+        </w:tc>
+        <w:tc>
+          <w:tcPr>
+            <w:tcW w:w="851" w:type="dxa"/>
+            <w:noWrap/>
+            <w:hideMark/>
+          </w:tcPr>
+          <w:p>
+            <w:r>
+              <w:t>217</w:t>
+            </w:r>
+          </w:p>
+        </w:tc>
+        <w:tc>
+          <w:tcPr>
+            <w:tcW w:w="1077" w:type="dxa"/>
+            <w:noWrap/>
+            <w:hideMark/>
+          </w:tcPr>
+          <w:p>
+            <w:r>
+              <w:t>225</w:t>
+            </w:r>
+          </w:p>
+        </w:tc>
+        <w:tc>
+          <w:tcPr>
+            <w:tcW w:w="1171" w:type="dxa"/>
+            <w:noWrap/>
+            <w:hideMark/>
+          </w:tcPr>
+          <w:p>
+            <w:r>
+              <w:t>231</w:t>
+            </w:r>
+          </w:p>
+        </w:tc>
+        <w:tc>
+          <w:tcPr>
+            <w:tcW w:w="1160" w:type="dxa"/>
+            <w:noWrap/>
+            <w:hideMark/>
+          </w:tcPr>
+          <w:p>
+            <w:r>
+              <w:t>215</w:t>
+            </w:r>
+          </w:p>
+        </w:tc>
+        <w:tc>
+          <w:tcPr>
+            <w:tcW w:w="1017" w:type="dxa"/>
+            <w:noWrap/>
+            <w:hideMark/>
+          </w:tcPr>
+          <w:p>
+            <w:r>
+              <w:t>223,8</w:t>
+            </w:r>
+          </w:p>
+        </w:tc>
+        <w:tc>
+          <w:tcPr>
+            <w:tcW w:w="2185" w:type="dxa"/>
+            <w:noWrap/>
+            <w:hideMark/>
+          </w:tcPr>
+          <w:p>
+            <w:r>
+              <w:t>251</w:t>
+            </w:r>
+          </w:p>
+        </w:tc>
+      </w:tr>
+      <w:tr>
+        <w:trPr>
+          <w:trHeight w:val="300"/>
+        </w:trPr>
+        <w:tc>
+          <w:tcPr>
+            <w:tcW w:w="2160" w:type="dxa"/>
+            <w:noWrap/>
+            <w:hideMark/>
+          </w:tcPr>
+          <w:p>
+            <w:r>
+              <w:t>Instance</w:t>
+            </w:r>
+            <w:r>
+              <w:t xml:space="preserve"> 2</w:t>
+            </w:r>
+            <w:r>
+              <w:t xml:space="preserve"> max 456</w:t>
+            </w:r>
+          </w:p>
+        </w:tc>
+        <w:tc>
+          <w:tcPr>
+            <w:tcW w:w="1011" w:type="dxa"/>
+            <w:noWrap/>
+            <w:hideMark/>
+          </w:tcPr>
+          <w:p>
+            <w:r>
+              <w:t>320</w:t>
+            </w:r>
+          </w:p>
+        </w:tc>
+        <w:tc>
+          <w:tcPr>
+            <w:tcW w:w="851" w:type="dxa"/>
+            <w:noWrap/>
+            <w:hideMark/>
+          </w:tcPr>
+          <w:p>
+            <w:r>
+              <w:t>326</w:t>
+            </w:r>
+          </w:p>
+        </w:tc>
+        <w:tc>
+          <w:tcPr>
+            <w:tcW w:w="1077" w:type="dxa"/>
+            <w:noWrap/>
+            <w:hideMark/>
+          </w:tcPr>
+          <w:p>
+            <w:r>
+              <w:t>309</w:t>
+            </w:r>
+          </w:p>
+        </w:tc>
+        <w:tc>
+          <w:tcPr>
+            <w:tcW w:w="1171" w:type="dxa"/>
+            <w:noWrap/>
+            <w:hideMark/>
+          </w:tcPr>
+          <w:p>
+            <w:r>
+              <w:t>322</w:t>
+            </w:r>
+          </w:p>
+        </w:tc>
+        <w:tc>
+          <w:tcPr>
+            <w:tcW w:w="1160" w:type="dxa"/>
+            <w:noWrap/>
+            <w:hideMark/>
+          </w:tcPr>
+          <w:p>
+            <w:r>
+              <w:t>326</w:t>
+            </w:r>
+          </w:p>
+        </w:tc>
+        <w:tc>
+          <w:tcPr>
+            <w:tcW w:w="1017" w:type="dxa"/>
+            <w:noWrap/>
+            <w:hideMark/>
+          </w:tcPr>
+          <w:p>
+            <w:r>
+              <w:t>320,6</w:t>
+            </w:r>
+          </w:p>
+        </w:tc>
+        <w:tc>
+          <w:tcPr>
+            <w:tcW w:w="2185" w:type="dxa"/>
+            <w:noWrap/>
+            <w:hideMark/>
+          </w:tcPr>
+          <w:p>
+            <w:r>
+              <w:t>344</w:t>
+            </w:r>
+          </w:p>
+        </w:tc>
+      </w:tr>
+      <w:tr>
+        <w:trPr>
+          <w:trHeight w:val="300"/>
+        </w:trPr>
+        <w:tc>
+          <w:tcPr>
+            <w:tcW w:w="2160" w:type="dxa"/>
+            <w:noWrap/>
+            <w:hideMark/>
+          </w:tcPr>
+          <w:p>
+            <w:r>
+              <w:t>Instance</w:t>
+            </w:r>
+            <w:r>
+              <w:t xml:space="preserve"> 3</w:t>
+            </w:r>
+            <w:r>
+              <w:t xml:space="preserve"> max 804</w:t>
+            </w:r>
+          </w:p>
+        </w:tc>
+        <w:tc>
+          <w:tcPr>
+            <w:tcW w:w="1011" w:type="dxa"/>
+            <w:noWrap/>
+            <w:hideMark/>
+          </w:tcPr>
+          <w:p>
+            <w:r>
+              <w:t>796</w:t>
+            </w:r>
+          </w:p>
+        </w:tc>
+        <w:tc>
+          <w:tcPr>
+            <w:tcW w:w="851" w:type="dxa"/>
+            <w:noWrap/>
+            <w:hideMark/>
+          </w:tcPr>
+          <w:p>
+            <w:r>
+              <w:t>796</w:t>
+            </w:r>
+          </w:p>
+        </w:tc>
+        <w:tc>
+          <w:tcPr>
+            <w:tcW w:w="1077" w:type="dxa"/>
+            <w:noWrap/>
+            <w:hideMark/>
+          </w:tcPr>
+          <w:p>
+            <w:r>
+              <w:t>782</w:t>
+            </w:r>
+          </w:p>
+        </w:tc>
+        <w:tc>
+          <w:tcPr>
+            <w:tcW w:w="1171" w:type="dxa"/>
+            <w:noWrap/>
+            <w:hideMark/>
+          </w:tcPr>
+          <w:p>
+            <w:r>
+              <w:t>819</w:t>
+            </w:r>
+          </w:p>
+        </w:tc>
+        <w:tc>
+          <w:tcPr>
+            <w:tcW w:w="1160" w:type="dxa"/>
+            <w:noWrap/>
+            <w:hideMark/>
+          </w:tcPr>
+          <w:p>
+            <w:r>
+              <w:t>796</w:t>
+            </w:r>
+          </w:p>
+        </w:tc>
+        <w:tc>
+          <w:tcPr>
+            <w:tcW w:w="1017" w:type="dxa"/>
+            <w:noWrap/>
+            <w:hideMark/>
+          </w:tcPr>
+          <w:p>
+            <w:r>
+              <w:t>797,8</w:t>
+            </w:r>
+          </w:p>
+        </w:tc>
+        <w:tc>
+          <w:tcPr>
+            <w:tcW w:w="2185" w:type="dxa"/>
+            <w:noWrap/>
+            <w:hideMark/>
+          </w:tcPr>
+          <w:p>
+            <w:r>
+              <w:t>829</w:t>
+            </w:r>
+          </w:p>
+        </w:tc>
+      </w:tr>
+      <w:tr>
+        <w:trPr>
+          <w:trHeight w:val="300"/>
+        </w:trPr>
+        <w:tc>
+          <w:tcPr>
+            <w:tcW w:w="2160" w:type="dxa"/>
+            <w:noWrap/>
+            <w:hideMark/>
+          </w:tcPr>
+          <w:p>
+            <w:r>
+              <w:t>Instance</w:t>
+            </w:r>
+            <w:r>
+              <w:t xml:space="preserve"> 4</w:t>
+            </w:r>
+            <w:r>
+              <w:t xml:space="preserve"> max 579</w:t>
+            </w:r>
+          </w:p>
+        </w:tc>
+        <w:tc>
+          <w:tcPr>
+            <w:tcW w:w="1011" w:type="dxa"/>
+            <w:noWrap/>
+            <w:hideMark/>
+          </w:tcPr>
+          <w:p>
+            <w:r>
+              <w:t>382</w:t>
+            </w:r>
+          </w:p>
+        </w:tc>
+        <w:tc>
+          <w:tcPr>
+            <w:tcW w:w="851" w:type="dxa"/>
+            <w:noWrap/>
+            <w:hideMark/>
+          </w:tcPr>
+          <w:p>
+            <w:r>
+              <w:t>368</w:t>
+            </w:r>
+          </w:p>
+        </w:tc>
+        <w:tc>
+          <w:tcPr>
+            <w:tcW w:w="1077" w:type="dxa"/>
+            <w:noWrap/>
+            <w:hideMark/>
+          </w:tcPr>
+          <w:p>
+            <w:r>
+              <w:t>355</w:t>
+            </w:r>
+          </w:p>
+        </w:tc>
+        <w:tc>
+          <w:tcPr>
+            <w:tcW w:w="1171" w:type="dxa"/>
+            <w:noWrap/>
+            <w:hideMark/>
+          </w:tcPr>
+          <w:p>
+            <w:r>
+              <w:t>358</w:t>
+            </w:r>
+          </w:p>
+        </w:tc>
+        <w:tc>
+          <w:tcPr>
+            <w:tcW w:w="1160" w:type="dxa"/>
+            <w:noWrap/>
+            <w:hideMark/>
+          </w:tcPr>
+          <w:p>
+            <w:r>
+              <w:t>368</w:t>
+            </w:r>
+          </w:p>
+        </w:tc>
+        <w:tc>
+          <w:tcPr>
+            <w:tcW w:w="1017" w:type="dxa"/>
+            <w:noWrap/>
+            <w:hideMark/>
+          </w:tcPr>
+          <w:p>
+            <w:r>
+              <w:t>366,2</w:t>
+            </w:r>
+          </w:p>
+        </w:tc>
+        <w:tc>
+          <w:tcPr>
+            <w:tcW w:w="2185" w:type="dxa"/>
+            <w:noWrap/>
+            <w:hideMark/>
+          </w:tcPr>
+          <w:p>
+            <w:r>
+              <w:t>385</w:t>
+            </w:r>
+          </w:p>
+        </w:tc>
+      </w:tr>
+      <w:tr>
+        <w:trPr>
+          <w:trHeight w:val="300"/>
+        </w:trPr>
+        <w:tc>
+          <w:tcPr>
+            <w:tcW w:w="2160" w:type="dxa"/>
+            <w:noWrap/>
+            <w:hideMark/>
+          </w:tcPr>
+          <w:p>
+            <w:r>
+              <w:t>Instance</w:t>
+            </w:r>
+            <w:r>
+              <w:t xml:space="preserve"> 5</w:t>
+            </w:r>
+            <w:r>
+              <w:t xml:space="preserve"> max </w:t>
+            </w:r>
+            <w:r>
+              <w:t>620</w:t>
+            </w:r>
+          </w:p>
+        </w:tc>
+        <w:tc>
+          <w:tcPr>
+            <w:tcW w:w="1011" w:type="dxa"/>
+            <w:noWrap/>
+            <w:hideMark/>
+          </w:tcPr>
+          <w:p>
+            <w:r>
+              <w:t>358</w:t>
+            </w:r>
+          </w:p>
+        </w:tc>
+        <w:tc>
+          <w:tcPr>
+            <w:tcW w:w="851" w:type="dxa"/>
+            <w:noWrap/>
+            <w:hideMark/>
+          </w:tcPr>
+          <w:p>
+            <w:r>
+              <w:t>358</w:t>
+            </w:r>
+          </w:p>
+        </w:tc>
+        <w:tc>
+          <w:tcPr>
+            <w:tcW w:w="1077" w:type="dxa"/>
+            <w:noWrap/>
+            <w:hideMark/>
+          </w:tcPr>
+          <w:p>
+            <w:r>
+              <w:t>349</w:t>
+            </w:r>
+          </w:p>
+        </w:tc>
+        <w:tc>
+          <w:tcPr>
+            <w:tcW w:w="1171" w:type="dxa"/>
+            <w:noWrap/>
+            <w:hideMark/>
+          </w:tcPr>
+          <w:p>
+            <w:r>
+              <w:t>358</w:t>
+            </w:r>
+          </w:p>
+        </w:tc>
+        <w:tc>
+          <w:tcPr>
+            <w:tcW w:w="1160" w:type="dxa"/>
+            <w:noWrap/>
+            <w:hideMark/>
+          </w:tcPr>
+          <w:p>
+            <w:r>
+              <w:t>358</w:t>
+            </w:r>
+          </w:p>
+        </w:tc>
+        <w:tc>
+          <w:tcPr>
+            <w:tcW w:w="1017" w:type="dxa"/>
+            <w:noWrap/>
+            <w:hideMark/>
+          </w:tcPr>
+          <w:p>
+            <w:r>
+              <w:t>356,2</w:t>
+            </w:r>
+          </w:p>
+        </w:tc>
+        <w:tc>
+          <w:tcPr>
+            <w:tcW w:w="2185" w:type="dxa"/>
+            <w:noWrap/>
+            <w:hideMark/>
+          </w:tcPr>
+          <w:p>
+            <w:r>
+              <w:t>367</w:t>
+            </w:r>
+          </w:p>
+        </w:tc>
+      </w:tr>
+    </w:tbl>
+    <w:p>
+      <w:pPr>
+        <w:pStyle w:val="Titre2"/>
+      </w:pPr>
+    </w:p>
+    <w:p>
+      <w:pPr>
+        <w:ind w:firstLine="708"/>
+      </w:pPr>
+      <w:r>
+        <w:t>Dans ce tableau vous pouvez voir nos scores pour l’algorithme du glouton en mode « sans tri ». Nous avons 5 tests pour chaque instance pour avoir une moyenne de plusieurs runs de notre algorithme vu que la marie est placée aléatoirement dans le coin supérieur gauche.</w:t>
+      </w:r>
+    </w:p>
+    <w:p>
+      <w:pPr>
+        <w:ind w:firstLine="708"/>
+        <w:rPr>
+          <w:b/>
+        </w:rPr>
+      </w:pPr>
+      <w:r>
+        <w:t>Nous pouvons voir que notre algorithme Best glouton est toujours le meilleur</w:t>
+      </w:r>
+      <w:r>
+        <w:t xml:space="preserve">. </w:t>
+      </w:r>
+      <w:r>
+        <w:t>En effet</w:t>
+      </w:r>
+      <w:r>
+        <w:t xml:space="preserve">, </w:t>
+      </w:r>
+      <w:r>
+        <w:t xml:space="preserve">c’est normal puisque le max de </w:t>
+      </w:r>
+      <w:r>
+        <w:t>nos tests</w:t>
+      </w:r>
+      <w:r>
+        <w:t xml:space="preserve"> est une borne inferieur à notre algorithme du best glouton.</w:t>
+      </w:r>
+    </w:p>
+    <w:p/>
     <w:p>
       <w:pPr>
         <w:pStyle w:val="Titre1"/>
       </w:pPr>
-      <w:bookmarkStart w:id="11" w:name="_Toc69648200"/>
+      <w:bookmarkStart w:id="10" w:name="_Toc69648200"/>
       <w:r>
         <w:t>4 – Discussion / Conclusion</w:t>
       </w:r>
-      <w:bookmarkEnd w:id="11"/>
+      <w:bookmarkEnd w:id="10"/>
     </w:p>
     <w:p>
       <w:pPr>
@@ -1778,13 +2477,51 @@
       <w:r>
         <w:tab/>
       </w:r>
-      <w:bookmarkStart w:id="12" w:name="_Toc69648201"/>
+      <w:bookmarkStart w:id="11" w:name="_Toc69648201"/>
       <w:r>
         <w:t>A – Ce qu’il nous manque</w:t>
       </w:r>
-      <w:bookmarkEnd w:id="12"/>
+      <w:bookmarkEnd w:id="11"/>
       <w:r>
         <w:t xml:space="preserve"> </w:t>
+      </w:r>
+    </w:p>
+    <w:p>
+      <w:r>
+        <w:tab/>
+        <w:t xml:space="preserve">Pour ce projet d’optimisation, il nous manque </w:t>
+      </w:r>
+      <w:r>
+        <w:t xml:space="preserve">l’algorithme de « Branch and Bound ». </w:t>
+      </w:r>
+      <w:r>
+        <w:t>Malheureusement, il</w:t>
+      </w:r>
+      <w:r>
+        <w:t xml:space="preserve"> nous a manqué un peu de temps pour l’implémenter</w:t>
+      </w:r>
+      <w:r>
+        <w:t>.</w:t>
+      </w:r>
+    </w:p>
+    <w:p>
+      <w:r>
+        <w:tab/>
+        <w:t xml:space="preserve">Nous avons aussi quelques problèmes d’algorithme telle que le links qui ne marche pas comme voulu de temps en temps et nous n’avons pas su corriger le problème. Tous nos tris de bâtiments qui sont censé représenter les 3 autres variantes du glouton ne marche pas non plus, pour une mystérieuse raison, ou raison mystérieuse à vous de choisir.  </w:t>
+      </w:r>
+    </w:p>
+    <w:p>
+      <w:pPr>
+        <w:ind w:firstLine="708"/>
+      </w:pPr>
+      <w:r>
+        <w:t xml:space="preserve">Mise à part ces deux petits soucis nous avons réussi à faire un projet plus ou moins complet et </w:t>
+      </w:r>
+      <w:r>
+        <w:t>u</w:t>
+      </w:r>
+      <w:r>
+        <w:t>ne interface graphique plutôt ludique.</w:t>
       </w:r>
     </w:p>
     <w:p>
@@ -1794,16 +2531,29 @@
       <w:r>
         <w:tab/>
       </w:r>
-      <w:bookmarkStart w:id="13" w:name="_Toc69648202"/>
+      <w:bookmarkStart w:id="12" w:name="_Toc69648202"/>
       <w:r>
         <w:t>B – Ce qu’on a apprit</w:t>
       </w:r>
-      <w:bookmarkEnd w:id="13"/>
-    </w:p>
-    <w:p>
-      <w:pPr>
-        <w:pStyle w:val="Titre2"/>
-      </w:pPr>
+      <w:bookmarkEnd w:id="12"/>
+    </w:p>
+    <w:p>
+      <w:r>
+        <w:tab/>
+        <w:t xml:space="preserve">Avec ce projet nous avons pu, pour la première fois, réaliser un algorithme d’optimisation. Nous nous sommes rendu compte que dans un contexte simple comme celui de projet ce genre d’algorithme peut être facile </w:t>
+      </w:r>
+      <w:r>
+        <w:t>à</w:t>
+      </w:r>
+      <w:r>
+        <w:t xml:space="preserve"> mettre en place et à la fois puissant</w:t>
+      </w:r>
+      <w:r>
+        <w:t xml:space="preserve">. Demain si nous avons un problème de ce genre nous serions plus enclins à implémenter cet algorithme glouton, et pourquoi pas si le temps le permet cette fois ci, le </w:t>
+      </w:r>
+      <w:r>
+        <w:t>« Branch and Bound »</w:t>
+      </w:r>
     </w:p>
     <w:p/>
     <w:p/>
@@ -2507,6 +3257,25 @@
       <w:jc w:val="both"/>
     </w:pPr>
   </w:style>
+  <w:style w:type="table" w:styleId="Grilledutableau">
+    <w:name w:val="Table Grid"/>
+    <w:basedOn w:val="TableauNormal"/>
+    <w:uiPriority w:val="39"/>
+    <w:rsid w:val="00DF0768"/>
+    <w:pPr>
+      <w:spacing w:after="0" w:line="240" w:lineRule="auto"/>
+    </w:pPr>
+    <w:tblPr>
+      <w:tblBorders>
+        <w:top w:val="single" w:sz="4" w:space="0" w:color="auto"/>
+        <w:left w:val="single" w:sz="4" w:space="0" w:color="auto"/>
+        <w:bottom w:val="single" w:sz="4" w:space="0" w:color="auto"/>
+        <w:right w:val="single" w:sz="4" w:space="0" w:color="auto"/>
+        <w:insideH w:val="single" w:sz="4" w:space="0" w:color="auto"/>
+        <w:insideV w:val="single" w:sz="4" w:space="0" w:color="auto"/>
+      </w:tblBorders>
+    </w:tblPr>
+  </w:style>
 </w:styles>
 </file>
 

</xml_diff>

<commit_message>
relecture des prmieres lignes x)
</commit_message>
<xml_diff>
--- a/rapport.docx
+++ b/rapport.docx
@@ -15,6 +15,12 @@
           <w:color w:val="4472C4" w:themeColor="accent1"/>
         </w:rPr>
         <w:t xml:space="preserve">Rapport </w:t>
+      </w:r>
+      <w:r>
+        <w:rPr>
+          <w:color w:val="4472C4" w:themeColor="accent1"/>
+        </w:rPr>
+        <w:t>d’</w:t>
       </w:r>
       <w:r>
         <w:rPr>
@@ -95,6 +101,26 @@
         </w:drawing>
       </w:r>
     </w:p>
+    <w:p>
+      <w:pPr>
+        <w:jc w:val="center"/>
+        <w:rPr>
+          <w:i/>
+          <w:iCs/>
+          <w:sz w:val="16"/>
+          <w:szCs w:val="16"/>
+        </w:rPr>
+      </w:pPr>
+      <w:r>
+        <w:rPr>
+          <w:i/>
+          <w:iCs/>
+          <w:sz w:val="16"/>
+          <w:szCs w:val="16"/>
+        </w:rPr>
+        <w:t>(Screen shoot d’une instance après glouton)</w:t>
+      </w:r>
+    </w:p>
     <w:p/>
     <w:p>
       <w:r>
@@ -132,7 +158,6 @@
         <w:rPr>
           <w:color w:val="4472C4" w:themeColor="accent1"/>
         </w:rPr>
-        <w:lastRenderedPageBreak/>
         <w:t>Tables des matières :</w:t>
       </w:r>
     </w:p>
@@ -174,7 +199,9 @@
               <w:tab w:val="right" w:leader="dot" w:pos="9062"/>
             </w:tabs>
             <w:rPr>
+              <w:rFonts w:eastAsiaTheme="minorEastAsia"/>
               <w:noProof/>
+              <w:lang w:eastAsia="fr-FR"/>
             </w:rPr>
           </w:pPr>
           <w:r>
@@ -186,7 +213,7 @@
           <w:r>
             <w:fldChar w:fldCharType="separate"/>
           </w:r>
-          <w:hyperlink w:anchor="_Toc69648189" w:history="1">
+          <w:hyperlink w:anchor="_Toc69755372" w:history="1">
             <w:r>
               <w:rPr>
                 <w:rStyle w:val="Lienhypertexte"/>
@@ -213,7 +240,7 @@
                 <w:noProof/>
                 <w:webHidden/>
               </w:rPr>
-              <w:instrText xml:space="preserve"> PAGEREF _Toc69648189 \h </w:instrText>
+              <w:instrText xml:space="preserve"> PAGEREF _Toc69755372 \h </w:instrText>
             </w:r>
             <w:r>
               <w:rPr>
@@ -233,7 +260,7 @@
                 <w:noProof/>
                 <w:webHidden/>
               </w:rPr>
-              <w:t>3</w:t>
+              <w:t>2</w:t>
             </w:r>
             <w:r>
               <w:rPr>
@@ -251,10 +278,12 @@
               <w:tab w:val="right" w:leader="dot" w:pos="9062"/>
             </w:tabs>
             <w:rPr>
+              <w:rFonts w:eastAsiaTheme="minorEastAsia"/>
               <w:noProof/>
+              <w:lang w:eastAsia="fr-FR"/>
             </w:rPr>
           </w:pPr>
-          <w:hyperlink w:anchor="_Toc69648190" w:history="1">
+          <w:hyperlink w:anchor="_Toc69755373" w:history="1">
             <w:r>
               <w:rPr>
                 <w:rStyle w:val="Lienhypertexte"/>
@@ -281,7 +310,7 @@
                 <w:noProof/>
                 <w:webHidden/>
               </w:rPr>
-              <w:instrText xml:space="preserve"> PAGEREF _Toc69648190 \h </w:instrText>
+              <w:instrText xml:space="preserve"> PAGEREF _Toc69755373 \h </w:instrText>
             </w:r>
             <w:r>
               <w:rPr>
@@ -301,7 +330,7 @@
                 <w:noProof/>
                 <w:webHidden/>
               </w:rPr>
-              <w:t>3</w:t>
+              <w:t>2</w:t>
             </w:r>
             <w:r>
               <w:rPr>
@@ -319,10 +348,12 @@
               <w:tab w:val="right" w:leader="dot" w:pos="9062"/>
             </w:tabs>
             <w:rPr>
+              <w:rFonts w:eastAsiaTheme="minorEastAsia"/>
               <w:noProof/>
+              <w:lang w:eastAsia="fr-FR"/>
             </w:rPr>
           </w:pPr>
-          <w:hyperlink w:anchor="_Toc69648191" w:history="1">
+          <w:hyperlink w:anchor="_Toc69755374" w:history="1">
             <w:r>
               <w:rPr>
                 <w:rStyle w:val="Lienhypertexte"/>
@@ -349,7 +380,7 @@
                 <w:noProof/>
                 <w:webHidden/>
               </w:rPr>
-              <w:instrText xml:space="preserve"> PAGEREF _Toc69648191 \h </w:instrText>
+              <w:instrText xml:space="preserve"> PAGEREF _Toc69755374 \h </w:instrText>
             </w:r>
             <w:r>
               <w:rPr>
@@ -387,10 +418,12 @@
               <w:tab w:val="right" w:leader="dot" w:pos="9062"/>
             </w:tabs>
             <w:rPr>
+              <w:rFonts w:eastAsiaTheme="minorEastAsia"/>
               <w:noProof/>
+              <w:lang w:eastAsia="fr-FR"/>
             </w:rPr>
           </w:pPr>
-          <w:hyperlink w:anchor="_Toc69648192" w:history="1">
+          <w:hyperlink w:anchor="_Toc69755375" w:history="1">
             <w:r>
               <w:rPr>
                 <w:rStyle w:val="Lienhypertexte"/>
@@ -417,7 +450,7 @@
                 <w:noProof/>
                 <w:webHidden/>
               </w:rPr>
-              <w:instrText xml:space="preserve"> PAGEREF _Toc69648192 \h </w:instrText>
+              <w:instrText xml:space="preserve"> PAGEREF _Toc69755375 \h </w:instrText>
             </w:r>
             <w:r>
               <w:rPr>
@@ -455,10 +488,12 @@
               <w:tab w:val="right" w:leader="dot" w:pos="9062"/>
             </w:tabs>
             <w:rPr>
+              <w:rFonts w:eastAsiaTheme="minorEastAsia"/>
               <w:noProof/>
+              <w:lang w:eastAsia="fr-FR"/>
             </w:rPr>
           </w:pPr>
-          <w:hyperlink w:anchor="_Toc69648193" w:history="1">
+          <w:hyperlink w:anchor="_Toc69755376" w:history="1">
             <w:r>
               <w:rPr>
                 <w:rStyle w:val="Lienhypertexte"/>
@@ -485,7 +520,7 @@
                 <w:noProof/>
                 <w:webHidden/>
               </w:rPr>
-              <w:instrText xml:space="preserve"> PAGEREF _Toc69648193 \h </w:instrText>
+              <w:instrText xml:space="preserve"> PAGEREF _Toc69755376 \h </w:instrText>
             </w:r>
             <w:r>
               <w:rPr>
@@ -523,10 +558,12 @@
               <w:tab w:val="right" w:leader="dot" w:pos="9062"/>
             </w:tabs>
             <w:rPr>
+              <w:rFonts w:eastAsiaTheme="minorEastAsia"/>
               <w:noProof/>
+              <w:lang w:eastAsia="fr-FR"/>
             </w:rPr>
           </w:pPr>
-          <w:hyperlink w:anchor="_Toc69648194" w:history="1">
+          <w:hyperlink w:anchor="_Toc69755377" w:history="1">
             <w:r>
               <w:rPr>
                 <w:rStyle w:val="Lienhypertexte"/>
@@ -553,7 +590,7 @@
                 <w:noProof/>
                 <w:webHidden/>
               </w:rPr>
-              <w:instrText xml:space="preserve"> PAGEREF _Toc69648194 \h </w:instrText>
+              <w:instrText xml:space="preserve"> PAGEREF _Toc69755377 \h </w:instrText>
             </w:r>
             <w:r>
               <w:rPr>
@@ -591,10 +628,12 @@
               <w:tab w:val="right" w:leader="dot" w:pos="9062"/>
             </w:tabs>
             <w:rPr>
+              <w:rFonts w:eastAsiaTheme="minorEastAsia"/>
               <w:noProof/>
+              <w:lang w:eastAsia="fr-FR"/>
             </w:rPr>
           </w:pPr>
-          <w:hyperlink w:anchor="_Toc69648195" w:history="1">
+          <w:hyperlink w:anchor="_Toc69755378" w:history="1">
             <w:r>
               <w:rPr>
                 <w:rStyle w:val="Lienhypertexte"/>
@@ -621,7 +660,7 @@
                 <w:noProof/>
                 <w:webHidden/>
               </w:rPr>
-              <w:instrText xml:space="preserve"> PAGEREF _Toc69648195 \h </w:instrText>
+              <w:instrText xml:space="preserve"> PAGEREF _Toc69755378 \h </w:instrText>
             </w:r>
             <w:r>
               <w:rPr>
@@ -659,10 +698,12 @@
               <w:tab w:val="right" w:leader="dot" w:pos="9062"/>
             </w:tabs>
             <w:rPr>
+              <w:rFonts w:eastAsiaTheme="minorEastAsia"/>
               <w:noProof/>
+              <w:lang w:eastAsia="fr-FR"/>
             </w:rPr>
           </w:pPr>
-          <w:hyperlink w:anchor="_Toc69648196" w:history="1">
+          <w:hyperlink w:anchor="_Toc69755379" w:history="1">
             <w:r>
               <w:rPr>
                 <w:rStyle w:val="Lienhypertexte"/>
@@ -689,7 +730,7 @@
                 <w:noProof/>
                 <w:webHidden/>
               </w:rPr>
-              <w:instrText xml:space="preserve"> PAGEREF _Toc69648196 \h </w:instrText>
+              <w:instrText xml:space="preserve"> PAGEREF _Toc69755379 \h </w:instrText>
             </w:r>
             <w:r>
               <w:rPr>
@@ -709,7 +750,7 @@
                 <w:noProof/>
                 <w:webHidden/>
               </w:rPr>
-              <w:t>3</w:t>
+              <w:t>4</w:t>
             </w:r>
             <w:r>
               <w:rPr>
@@ -727,10 +768,12 @@
               <w:tab w:val="right" w:leader="dot" w:pos="9062"/>
             </w:tabs>
             <w:rPr>
+              <w:rFonts w:eastAsiaTheme="minorEastAsia"/>
               <w:noProof/>
+              <w:lang w:eastAsia="fr-FR"/>
             </w:rPr>
           </w:pPr>
-          <w:hyperlink w:anchor="_Toc69648197" w:history="1">
+          <w:hyperlink w:anchor="_Toc69755380" w:history="1">
             <w:r>
               <w:rPr>
                 <w:rStyle w:val="Lienhypertexte"/>
@@ -757,7 +800,7 @@
                 <w:noProof/>
                 <w:webHidden/>
               </w:rPr>
-              <w:instrText xml:space="preserve"> PAGEREF _Toc69648197 \h </w:instrText>
+              <w:instrText xml:space="preserve"> PAGEREF _Toc69755380 \h </w:instrText>
             </w:r>
             <w:r>
               <w:rPr>
@@ -777,7 +820,7 @@
                 <w:noProof/>
                 <w:webHidden/>
               </w:rPr>
-              <w:t>3</w:t>
+              <w:t>4</w:t>
             </w:r>
             <w:r>
               <w:rPr>
@@ -795,10 +838,12 @@
               <w:tab w:val="right" w:leader="dot" w:pos="9062"/>
             </w:tabs>
             <w:rPr>
+              <w:rFonts w:eastAsiaTheme="minorEastAsia"/>
               <w:noProof/>
+              <w:lang w:eastAsia="fr-FR"/>
             </w:rPr>
           </w:pPr>
-          <w:hyperlink w:anchor="_Toc69648198" w:history="1">
+          <w:hyperlink w:anchor="_Toc69755381" w:history="1">
             <w:r>
               <w:rPr>
                 <w:rStyle w:val="Lienhypertexte"/>
@@ -825,7 +870,7 @@
                 <w:noProof/>
                 <w:webHidden/>
               </w:rPr>
-              <w:instrText xml:space="preserve"> PAGEREF _Toc69648198 \h </w:instrText>
+              <w:instrText xml:space="preserve"> PAGEREF _Toc69755381 \h </w:instrText>
             </w:r>
             <w:r>
               <w:rPr>
@@ -845,7 +890,77 @@
                 <w:noProof/>
                 <w:webHidden/>
               </w:rPr>
-              <w:t>3</w:t>
+              <w:t>4</w:t>
+            </w:r>
+            <w:r>
+              <w:rPr>
+                <w:noProof/>
+                <w:webHidden/>
+              </w:rPr>
+              <w:fldChar w:fldCharType="end"/>
+            </w:r>
+          </w:hyperlink>
+        </w:p>
+        <w:p>
+          <w:pPr>
+            <w:pStyle w:val="TM1"/>
+            <w:tabs>
+              <w:tab w:val="right" w:leader="dot" w:pos="9062"/>
+            </w:tabs>
+            <w:rPr>
+              <w:rFonts w:eastAsiaTheme="minorEastAsia"/>
+              <w:noProof/>
+              <w:lang w:eastAsia="fr-FR"/>
+            </w:rPr>
+          </w:pPr>
+          <w:hyperlink w:anchor="_Toc69755382" w:history="1">
+            <w:r>
+              <w:rPr>
+                <w:rStyle w:val="Lienhypertexte"/>
+                <w:noProof/>
+              </w:rPr>
+              <w:t>4 – Discussion / Conclusion</w:t>
+            </w:r>
+            <w:r>
+              <w:rPr>
+                <w:noProof/>
+                <w:webHidden/>
+              </w:rPr>
+              <w:tab/>
+            </w:r>
+            <w:r>
+              <w:rPr>
+                <w:noProof/>
+                <w:webHidden/>
+              </w:rPr>
+              <w:fldChar w:fldCharType="begin"/>
+            </w:r>
+            <w:r>
+              <w:rPr>
+                <w:noProof/>
+                <w:webHidden/>
+              </w:rPr>
+              <w:instrText xml:space="preserve"> PAGEREF _Toc69755382 \h </w:instrText>
+            </w:r>
+            <w:r>
+              <w:rPr>
+                <w:noProof/>
+                <w:webHidden/>
+              </w:rPr>
+            </w:r>
+            <w:r>
+              <w:rPr>
+                <w:noProof/>
+                <w:webHidden/>
+              </w:rPr>
+              <w:fldChar w:fldCharType="separate"/>
+            </w:r>
+            <w:r>
+              <w:rPr>
+                <w:noProof/>
+                <w:webHidden/>
+              </w:rPr>
+              <w:t>4</w:t>
             </w:r>
             <w:r>
               <w:rPr>
@@ -863,16 +978,18 @@
               <w:tab w:val="right" w:leader="dot" w:pos="9062"/>
             </w:tabs>
             <w:rPr>
+              <w:rFonts w:eastAsiaTheme="minorEastAsia"/>
               <w:noProof/>
+              <w:lang w:eastAsia="fr-FR"/>
             </w:rPr>
           </w:pPr>
-          <w:hyperlink w:anchor="_Toc69648199" w:history="1">
+          <w:hyperlink w:anchor="_Toc69755383" w:history="1">
             <w:r>
               <w:rPr>
                 <w:rStyle w:val="Lienhypertexte"/>
                 <w:noProof/>
               </w:rPr>
-              <w:t>B – les résultats du best glouton</w:t>
+              <w:t>A – Ce qu’il nous manque</w:t>
             </w:r>
             <w:r>
               <w:rPr>
@@ -893,7 +1010,7 @@
                 <w:noProof/>
                 <w:webHidden/>
               </w:rPr>
-              <w:instrText xml:space="preserve"> PAGEREF _Toc69648199 \h </w:instrText>
+              <w:instrText xml:space="preserve"> PAGEREF _Toc69755383 \h </w:instrText>
             </w:r>
             <w:r>
               <w:rPr>
@@ -913,75 +1030,7 @@
                 <w:noProof/>
                 <w:webHidden/>
               </w:rPr>
-              <w:t>3</w:t>
-            </w:r>
-            <w:r>
-              <w:rPr>
-                <w:noProof/>
-                <w:webHidden/>
-              </w:rPr>
-              <w:fldChar w:fldCharType="end"/>
-            </w:r>
-          </w:hyperlink>
-        </w:p>
-        <w:p>
-          <w:pPr>
-            <w:pStyle w:val="TM1"/>
-            <w:tabs>
-              <w:tab w:val="right" w:leader="dot" w:pos="9062"/>
-            </w:tabs>
-            <w:rPr>
-              <w:noProof/>
-            </w:rPr>
-          </w:pPr>
-          <w:hyperlink w:anchor="_Toc69648200" w:history="1">
-            <w:r>
-              <w:rPr>
-                <w:rStyle w:val="Lienhypertexte"/>
-                <w:noProof/>
-              </w:rPr>
-              <w:t>4 – Discussion / Conclusion</w:t>
-            </w:r>
-            <w:r>
-              <w:rPr>
-                <w:noProof/>
-                <w:webHidden/>
-              </w:rPr>
-              <w:tab/>
-            </w:r>
-            <w:r>
-              <w:rPr>
-                <w:noProof/>
-                <w:webHidden/>
-              </w:rPr>
-              <w:fldChar w:fldCharType="begin"/>
-            </w:r>
-            <w:r>
-              <w:rPr>
-                <w:noProof/>
-                <w:webHidden/>
-              </w:rPr>
-              <w:instrText xml:space="preserve"> PAGEREF _Toc69648200 \h </w:instrText>
-            </w:r>
-            <w:r>
-              <w:rPr>
-                <w:noProof/>
-                <w:webHidden/>
-              </w:rPr>
-            </w:r>
-            <w:r>
-              <w:rPr>
-                <w:noProof/>
-                <w:webHidden/>
-              </w:rPr>
-              <w:fldChar w:fldCharType="separate"/>
-            </w:r>
-            <w:r>
-              <w:rPr>
-                <w:noProof/>
-                <w:webHidden/>
-              </w:rPr>
-              <w:t>3</w:t>
+              <w:t>4</w:t>
             </w:r>
             <w:r>
               <w:rPr>
@@ -999,16 +1048,18 @@
               <w:tab w:val="right" w:leader="dot" w:pos="9062"/>
             </w:tabs>
             <w:rPr>
+              <w:rFonts w:eastAsiaTheme="minorEastAsia"/>
               <w:noProof/>
+              <w:lang w:eastAsia="fr-FR"/>
             </w:rPr>
           </w:pPr>
-          <w:hyperlink w:anchor="_Toc69648201" w:history="1">
+          <w:hyperlink w:anchor="_Toc69755384" w:history="1">
             <w:r>
               <w:rPr>
                 <w:rStyle w:val="Lienhypertexte"/>
                 <w:noProof/>
               </w:rPr>
-              <w:t>A – Ce qu’il nous manque</w:t>
+              <w:t>B – Ce qu’on a apprit</w:t>
             </w:r>
             <w:r>
               <w:rPr>
@@ -1029,7 +1080,7 @@
                 <w:noProof/>
                 <w:webHidden/>
               </w:rPr>
-              <w:instrText xml:space="preserve"> PAGEREF _Toc69648201 \h </w:instrText>
+              <w:instrText xml:space="preserve"> PAGEREF _Toc69755384 \h </w:instrText>
             </w:r>
             <w:r>
               <w:rPr>
@@ -1049,75 +1100,7 @@
                 <w:noProof/>
                 <w:webHidden/>
               </w:rPr>
-              <w:t>3</w:t>
-            </w:r>
-            <w:r>
-              <w:rPr>
-                <w:noProof/>
-                <w:webHidden/>
-              </w:rPr>
-              <w:fldChar w:fldCharType="end"/>
-            </w:r>
-          </w:hyperlink>
-        </w:p>
-        <w:p>
-          <w:pPr>
-            <w:pStyle w:val="TM2"/>
-            <w:tabs>
-              <w:tab w:val="right" w:leader="dot" w:pos="9062"/>
-            </w:tabs>
-            <w:rPr>
-              <w:noProof/>
-            </w:rPr>
-          </w:pPr>
-          <w:hyperlink w:anchor="_Toc69648202" w:history="1">
-            <w:r>
-              <w:rPr>
-                <w:rStyle w:val="Lienhypertexte"/>
-                <w:noProof/>
-              </w:rPr>
-              <w:t>B – Ce qu’on a apprit</w:t>
-            </w:r>
-            <w:r>
-              <w:rPr>
-                <w:noProof/>
-                <w:webHidden/>
-              </w:rPr>
-              <w:tab/>
-            </w:r>
-            <w:r>
-              <w:rPr>
-                <w:noProof/>
-                <w:webHidden/>
-              </w:rPr>
-              <w:fldChar w:fldCharType="begin"/>
-            </w:r>
-            <w:r>
-              <w:rPr>
-                <w:noProof/>
-                <w:webHidden/>
-              </w:rPr>
-              <w:instrText xml:space="preserve"> PAGEREF _Toc69648202 \h </w:instrText>
-            </w:r>
-            <w:r>
-              <w:rPr>
-                <w:noProof/>
-                <w:webHidden/>
-              </w:rPr>
-            </w:r>
-            <w:r>
-              <w:rPr>
-                <w:noProof/>
-                <w:webHidden/>
-              </w:rPr>
-              <w:fldChar w:fldCharType="separate"/>
-            </w:r>
-            <w:r>
-              <w:rPr>
-                <w:noProof/>
-                <w:webHidden/>
-              </w:rPr>
-              <w:t>3</w:t>
+              <w:t>4</w:t>
             </w:r>
             <w:r>
               <w:rPr>
@@ -1155,7 +1138,7 @@
       <w:pPr>
         <w:pStyle w:val="Titre1"/>
       </w:pPr>
-      <w:bookmarkStart w:id="0" w:name="_Toc69648189"/>
+      <w:bookmarkStart w:id="0" w:name="_Toc69755372"/>
       <w:r>
         <w:lastRenderedPageBreak/>
         <w:t>1 – Présentation du problème et de l’objectif à optimiser</w:t>
@@ -1169,7 +1152,7 @@
       <w:r>
         <w:tab/>
       </w:r>
-      <w:bookmarkStart w:id="1" w:name="_Toc69648190"/>
+      <w:bookmarkStart w:id="1" w:name="_Toc69755373"/>
       <w:r>
         <w:t>A – Notre problèmes</w:t>
       </w:r>
@@ -1180,7 +1163,13 @@
         <w:ind w:firstLine="708"/>
       </w:pPr>
       <w:r>
-        <w:t>Ce projet d’optimisation consiste à placer des bâtiments, qui sont représentés par des positions de départs en X et Y et de longueur et largeur prédéfini, dans une ville, représenté par une matrice d’entier ou pour chaque nous avons le numéro du bâtiment qui occupe cette case ou alors 0 si aucun bâtiment n’est sur la case.</w:t>
+        <w:t>Ce projet d’optimisation consiste à placer des bâtiments, qui sont représentés par des positions de départs en X et Y et de</w:t>
+      </w:r>
+      <w:r>
+        <w:t>s</w:t>
+      </w:r>
+      <w:r>
+        <w:t xml:space="preserve"> longueur et largeur prédéfini, dans une ville, représenté par une matrice d’entier ou pour chaque nous avons le numéro du bâtiment qui occupe cette case ou alors 0 si aucun bâtiment n’est sur la case.</w:t>
       </w:r>
       <w:r>
         <w:t xml:space="preserve"> Nous avons pour </w:t>
@@ -1214,7 +1203,7 @@
       <w:r>
         <w:tab/>
       </w:r>
-      <w:bookmarkStart w:id="2" w:name="_Toc69648191"/>
+      <w:bookmarkStart w:id="2" w:name="_Toc69755374"/>
       <w:r>
         <w:t>B – Notre objectif</w:t>
       </w:r>
@@ -1248,7 +1237,7 @@
       <w:pPr>
         <w:pStyle w:val="Titre1"/>
       </w:pPr>
-      <w:bookmarkStart w:id="3" w:name="_Toc69648192"/>
+      <w:bookmarkStart w:id="3" w:name="_Toc69755375"/>
       <w:r>
         <w:t>2 – Présentation des algorithmes de résolution</w:t>
       </w:r>
@@ -1261,7 +1250,7 @@
       <w:r>
         <w:tab/>
       </w:r>
-      <w:bookmarkStart w:id="4" w:name="_Toc69648193"/>
+      <w:bookmarkStart w:id="4" w:name="_Toc69755376"/>
       <w:r>
         <w:t>A – Links</w:t>
       </w:r>
@@ -1292,7 +1281,7 @@
       <w:r>
         <w:tab/>
       </w:r>
-      <w:bookmarkStart w:id="5" w:name="_Toc69648194"/>
+      <w:bookmarkStart w:id="5" w:name="_Toc69755377"/>
       <w:r>
         <w:t>B – Glouton</w:t>
       </w:r>
@@ -1417,7 +1406,7 @@
       <w:r>
         <w:tab/>
       </w:r>
-      <w:bookmarkStart w:id="6" w:name="_Toc69648195"/>
+      <w:bookmarkStart w:id="6" w:name="_Toc69755378"/>
       <w:r>
         <w:t>C – Les variantes du glouton</w:t>
       </w:r>
@@ -1664,7 +1653,7 @@
       <w:r>
         <w:tab/>
       </w:r>
-      <w:bookmarkStart w:id="7" w:name="_Toc69648196"/>
+      <w:bookmarkStart w:id="7" w:name="_Toc69755379"/>
       <w:r>
         <w:t>D – Best glouton</w:t>
       </w:r>
@@ -1715,7 +1704,7 @@
       <w:pPr>
         <w:pStyle w:val="Titre1"/>
       </w:pPr>
-      <w:bookmarkStart w:id="8" w:name="_Toc69648197"/>
+      <w:bookmarkStart w:id="8" w:name="_Toc69755380"/>
       <w:r>
         <w:t>3 – Etudes des résultats</w:t>
       </w:r>
@@ -1728,7 +1717,7 @@
       <w:r>
         <w:tab/>
       </w:r>
-      <w:bookmarkStart w:id="9" w:name="_Toc69648198"/>
+      <w:bookmarkStart w:id="9" w:name="_Toc69755381"/>
       <w:r>
         <w:t>A – les résultats du glouton « de base »</w:t>
       </w:r>
@@ -2464,7 +2453,7 @@
       <w:pPr>
         <w:pStyle w:val="Titre1"/>
       </w:pPr>
-      <w:bookmarkStart w:id="10" w:name="_Toc69648200"/>
+      <w:bookmarkStart w:id="10" w:name="_Toc69755382"/>
       <w:r>
         <w:t>4 – Discussion / Conclusion</w:t>
       </w:r>
@@ -2477,7 +2466,7 @@
       <w:r>
         <w:tab/>
       </w:r>
-      <w:bookmarkStart w:id="11" w:name="_Toc69648201"/>
+      <w:bookmarkStart w:id="11" w:name="_Toc69755383"/>
       <w:r>
         <w:t>A – Ce qu’il nous manque</w:t>
       </w:r>
@@ -2531,7 +2520,7 @@
       <w:r>
         <w:tab/>
       </w:r>
-      <w:bookmarkStart w:id="12" w:name="_Toc69648202"/>
+      <w:bookmarkStart w:id="12" w:name="_Toc69755384"/>
       <w:r>
         <w:t>B – Ce qu’on a apprit</w:t>
       </w:r>
@@ -2549,10 +2538,7 @@
         <w:t xml:space="preserve"> mettre en place et à la fois puissant</w:t>
       </w:r>
       <w:r>
-        <w:t xml:space="preserve">. Demain si nous avons un problème de ce genre nous serions plus enclins à implémenter cet algorithme glouton, et pourquoi pas si le temps le permet cette fois ci, le </w:t>
-      </w:r>
-      <w:r>
-        <w:t>« Branch and Bound »</w:t>
+        <w:t>. Demain si nous avons un problème de ce genre nous serions plus enclins à implémenter cet algorithme glouton, et pourquoi pas si le temps le permet cette fois ci, le « Branch and Bound »</w:t>
       </w:r>
     </w:p>
     <w:p/>
@@ -3113,6 +3099,7 @@
   <w:style w:type="character" w:default="1" w:styleId="Policepardfaut">
     <w:name w:val="Default Paragraph Font"/>
     <w:uiPriority w:val="1"/>
+    <w:semiHidden/>
     <w:unhideWhenUsed/>
   </w:style>
   <w:style w:type="table" w:default="1" w:styleId="TableauNormal">

</xml_diff>